<commit_message>
Completed JDocs and added updated analysis
</commit_message>
<xml_diff>
--- a/TicTacToeHashFunction/HW#7 Algorithm.docx
+++ b/TicTacToeHashFunction/HW#7 Algorithm.docx
@@ -1492,26 +1492,265 @@
         <w:ind w:left="720" w:firstLine="0"/>
         <w:contextualSpacing w:val="0"/>
         <w:rPr>
-          <w:rFonts w:ascii="Cambria" w:cs="Cambria" w:eastAsia="Cambria" w:hAnsi="Cambria"/>
-          <w:sz w:val="24"/>
-          <w:szCs w:val="24"/>
-        </w:rPr>
-      </w:pPr>
-      <w:r>
-        <w:rPr>
-          <w:rFonts w:ascii="Cambria" w:cs="Cambria" w:eastAsia="Cambria" w:hAnsi="Cambria"/>
-          <w:sz w:val="24"/>
-          <w:szCs w:val="24"/>
-          <w:rtl w:val="0"/>
-        </w:rPr>
-        <w:t xml:space="preserve">Still figuring it out.</w:t>
-      </w:r>
-    </w:p>
-    <w:p>
-      <w:pPr>
-        <w:ind w:left="720" w:firstLine="0"/>
-        <w:contextualSpacing w:val="0"/>
-        <w:jc w:val="left"/>
+          <w:rFonts w:ascii="Courier New" w:cs="Courier New" w:eastAsia="Courier New" w:hAnsi="Courier New"/>
+          <w:sz w:val="24"/>
+          <w:szCs w:val="24"/>
+        </w:rPr>
+      </w:pPr>
+      <w:r>
+        <w:rPr>
+          <w:rFonts w:ascii="Courier New" w:cs="Courier New" w:eastAsia="Courier New" w:hAnsi="Courier New"/>
+          <w:sz w:val="24"/>
+          <w:szCs w:val="24"/>
+          <w:rtl w:val="0"/>
+        </w:rPr>
+        <w:t xml:space="preserve">HashMap[1024] created for 1400 boards with 644 collisions</w:t>
+      </w:r>
+    </w:p>
+    <w:p>
+      <w:pPr>
+        <w:ind w:left="720" w:firstLine="0"/>
+        <w:contextualSpacing w:val="0"/>
+        <w:rPr>
+          <w:rFonts w:ascii="Courier New" w:cs="Courier New" w:eastAsia="Courier New" w:hAnsi="Courier New"/>
+          <w:sz w:val="24"/>
+          <w:szCs w:val="24"/>
+        </w:rPr>
+      </w:pPr>
+      <w:r>
+        <w:rPr>
+          <w:rFonts w:ascii="Courier New" w:cs="Courier New" w:eastAsia="Courier New" w:hAnsi="Courier New"/>
+          <w:sz w:val="24"/>
+          <w:szCs w:val="24"/>
+          <w:rtl w:val="0"/>
+        </w:rPr>
+        <w:t xml:space="preserve">loadFactor: 1.5</w:t>
+      </w:r>
+    </w:p>
+    <w:p>
+      <w:pPr>
+        <w:ind w:left="720" w:firstLine="0"/>
+        <w:contextualSpacing w:val="0"/>
+        <w:rPr>
+          <w:rFonts w:ascii="Courier New" w:cs="Courier New" w:eastAsia="Courier New" w:hAnsi="Courier New"/>
+          <w:sz w:val="24"/>
+          <w:szCs w:val="24"/>
+        </w:rPr>
+      </w:pPr>
+      <w:r>
+        <w:rPr>
+          <w:rFonts w:ascii="Courier New" w:cs="Courier New" w:eastAsia="Courier New" w:hAnsi="Courier New"/>
+          <w:sz w:val="24"/>
+          <w:szCs w:val="24"/>
+          <w:rtl w:val="0"/>
+        </w:rPr>
+        <w:t xml:space="preserve">756/1024 slots filled --&gt; 268 Empty slots</w:t>
+      </w:r>
+    </w:p>
+    <w:p>
+      <w:pPr>
+        <w:ind w:left="720" w:firstLine="0"/>
+        <w:contextualSpacing w:val="0"/>
+        <w:rPr>
+          <w:rFonts w:ascii="Courier New" w:cs="Courier New" w:eastAsia="Courier New" w:hAnsi="Courier New"/>
+          <w:sz w:val="24"/>
+          <w:szCs w:val="24"/>
+        </w:rPr>
+      </w:pPr>
+      <w:r>
+        <w:rPr>
+          <w:rFonts w:ascii="Courier New" w:cs="Courier New" w:eastAsia="Courier New" w:hAnsi="Courier New"/>
+          <w:sz w:val="24"/>
+          <w:szCs w:val="24"/>
+          <w:rtl w:val="0"/>
+        </w:rPr>
+        <w:t xml:space="preserve">#collisions: 644</w:t>
+      </w:r>
+    </w:p>
+    <w:p>
+      <w:pPr>
+        <w:ind w:left="720" w:firstLine="0"/>
+        <w:contextualSpacing w:val="0"/>
+        <w:rPr>
+          <w:rFonts w:ascii="Courier New" w:cs="Courier New" w:eastAsia="Courier New" w:hAnsi="Courier New"/>
+          <w:sz w:val="24"/>
+          <w:szCs w:val="24"/>
+        </w:rPr>
+      </w:pPr>
+      <w:r>
+        <w:rPr>
+          <w:rFonts w:ascii="Courier New" w:cs="Courier New" w:eastAsia="Courier New" w:hAnsi="Courier New"/>
+          <w:sz w:val="24"/>
+          <w:szCs w:val="24"/>
+          <w:rtl w:val="0"/>
+        </w:rPr>
+        <w:t xml:space="preserve">Entries per Quarter: [308, 204, 308, 204]</w:t>
+      </w:r>
+    </w:p>
+    <w:p>
+      <w:pPr>
+        <w:ind w:left="720" w:firstLine="0"/>
+        <w:contextualSpacing w:val="0"/>
+        <w:rPr>
+          <w:rFonts w:ascii="Courier New" w:cs="Courier New" w:eastAsia="Courier New" w:hAnsi="Courier New"/>
+          <w:sz w:val="24"/>
+          <w:szCs w:val="24"/>
+        </w:rPr>
+      </w:pPr>
+      <w:r>
+        <w:rPr>
+          <w:rFonts w:ascii="Courier New" w:cs="Courier New" w:eastAsia="Courier New" w:hAnsi="Courier New"/>
+          <w:sz w:val="24"/>
+          <w:szCs w:val="24"/>
+          <w:rtl w:val="0"/>
+        </w:rPr>
+        <w:t xml:space="preserve">Collisions per Tenth:[43,44, 46, 44, 36, 43, 35, 36, 38, 44]</w:t>
+      </w:r>
+    </w:p>
+    <w:p>
+      <w:pPr>
+        <w:ind w:left="720" w:firstLine="0"/>
+        <w:contextualSpacing w:val="0"/>
+        <w:rPr>
+          <w:rFonts w:ascii="Courier New" w:cs="Courier New" w:eastAsia="Courier New" w:hAnsi="Courier New"/>
+          <w:sz w:val="24"/>
+          <w:szCs w:val="24"/>
+        </w:rPr>
+      </w:pPr>
+      <w:r>
+        <w:rPr>
+          <w:rFonts w:ascii="Courier New" w:cs="Courier New" w:eastAsia="Courier New" w:hAnsi="Courier New"/>
+          <w:sz w:val="24"/>
+          <w:szCs w:val="24"/>
+          <w:rtl w:val="0"/>
+        </w:rPr>
+        <w:t xml:space="preserve">Lowest Index Entry: 0, Highest index entry: 1023</w:t>
+      </w:r>
+    </w:p>
+    <w:p>
+      <w:pPr>
+        <w:ind w:left="720" w:firstLine="0"/>
+        <w:contextualSpacing w:val="0"/>
+        <w:rPr>
+          <w:rFonts w:ascii="Courier New" w:cs="Courier New" w:eastAsia="Courier New" w:hAnsi="Courier New"/>
+          <w:sz w:val="24"/>
+          <w:szCs w:val="24"/>
+        </w:rPr>
+      </w:pPr>
+      <w:r>
+        <w:rPr>
+          <w:rFonts w:ascii="Courier New" w:cs="Courier New" w:eastAsia="Courier New" w:hAnsi="Courier New"/>
+          <w:sz w:val="24"/>
+          <w:szCs w:val="24"/>
+          <w:rtl w:val="0"/>
+        </w:rPr>
+        <w:t xml:space="preserve">Chain Info: </w:t>
+      </w:r>
+    </w:p>
+    <w:p>
+      <w:pPr>
+        <w:ind w:left="720" w:firstLine="0"/>
+        <w:contextualSpacing w:val="0"/>
+        <w:rPr>
+          <w:rFonts w:ascii="Courier New" w:cs="Courier New" w:eastAsia="Courier New" w:hAnsi="Courier New"/>
+          <w:sz w:val="24"/>
+          <w:szCs w:val="24"/>
+        </w:rPr>
+      </w:pPr>
+      <w:r>
+        <w:rPr>
+          <w:rFonts w:ascii="Courier New" w:cs="Courier New" w:eastAsia="Courier New" w:hAnsi="Courier New"/>
+          <w:sz w:val="24"/>
+          <w:szCs w:val="24"/>
+          <w:rtl w:val="0"/>
+        </w:rPr>
+        <w:tab/>
+        <w:t xml:space="preserve">Collisions: 644</w:t>
+      </w:r>
+    </w:p>
+    <w:p>
+      <w:pPr>
+        <w:ind w:left="720" w:firstLine="0"/>
+        <w:contextualSpacing w:val="0"/>
+        <w:rPr>
+          <w:rFonts w:ascii="Courier New" w:cs="Courier New" w:eastAsia="Courier New" w:hAnsi="Courier New"/>
+          <w:sz w:val="24"/>
+          <w:szCs w:val="24"/>
+        </w:rPr>
+      </w:pPr>
+      <w:r>
+        <w:rPr>
+          <w:rFonts w:ascii="Courier New" w:cs="Courier New" w:eastAsia="Courier New" w:hAnsi="Courier New"/>
+          <w:sz w:val="24"/>
+          <w:szCs w:val="24"/>
+          <w:rtl w:val="0"/>
+        </w:rPr>
+        <w:tab/>
+        <w:t xml:space="preserve">Biggest Chain: 5</w:t>
+      </w:r>
+    </w:p>
+    <w:p>
+      <w:pPr>
+        <w:ind w:left="720" w:firstLine="0"/>
+        <w:contextualSpacing w:val="0"/>
+        <w:rPr>
+          <w:rFonts w:ascii="Courier New" w:cs="Courier New" w:eastAsia="Courier New" w:hAnsi="Courier New"/>
+          <w:sz w:val="24"/>
+          <w:szCs w:val="24"/>
+        </w:rPr>
+      </w:pPr>
+      <w:r>
+        <w:rPr>
+          <w:rFonts w:ascii="Courier New" w:cs="Courier New" w:eastAsia="Courier New" w:hAnsi="Courier New"/>
+          <w:sz w:val="24"/>
+          <w:szCs w:val="24"/>
+          <w:rtl w:val="0"/>
+        </w:rPr>
+        <w:tab/>
+        <w:t xml:space="preserve">Average Chain: 2.0</w:t>
+      </w:r>
+    </w:p>
+    <w:p>
+      <w:pPr>
+        <w:ind w:left="720" w:firstLine="0"/>
+        <w:contextualSpacing w:val="0"/>
+        <w:rPr>
+          <w:rFonts w:ascii="Courier New" w:cs="Courier New" w:eastAsia="Courier New" w:hAnsi="Courier New"/>
+          <w:sz w:val="24"/>
+          <w:szCs w:val="24"/>
+        </w:rPr>
+      </w:pPr>
+      <w:r>
+        <w:rPr>
+          <w:rFonts w:ascii="Courier New" w:cs="Courier New" w:eastAsia="Courier New" w:hAnsi="Courier New"/>
+          <w:sz w:val="24"/>
+          <w:szCs w:val="24"/>
+          <w:rtl w:val="0"/>
+        </w:rPr>
+        <w:tab/>
+        <w:t xml:space="preserve">Chains with &gt; 3 collisions: 15</w:t>
+      </w:r>
+    </w:p>
+    <w:p>
+      <w:pPr>
+        <w:ind w:left="720" w:firstLine="0"/>
+        <w:contextualSpacing w:val="0"/>
+        <w:rPr>
+          <w:rFonts w:ascii="Courier New" w:cs="Courier New" w:eastAsia="Courier New" w:hAnsi="Courier New"/>
+          <w:sz w:val="24"/>
+          <w:szCs w:val="24"/>
+        </w:rPr>
+      </w:pPr>
+      <w:r>
+        <w:rPr>
+          <w:rtl w:val="0"/>
+        </w:rPr>
+      </w:r>
+    </w:p>
+    <w:p>
+      <w:pPr>
+        <w:ind w:left="720" w:firstLine="0"/>
+        <w:contextualSpacing w:val="0"/>
         <w:rPr>
           <w:rFonts w:ascii="Courier New" w:cs="Courier New" w:eastAsia="Courier New" w:hAnsi="Courier New"/>
           <w:sz w:val="24"/>

</xml_diff>